<commit_message>
- Now on the stub pages there is a timer after which an automatic transition to the main page of the site takes place. The duration of the timer is set in the parameters. - Made launch in window mode by default. - Updated browser engine to version 74.1.19.0. - Updated help.
</commit_message>
<xml_diff>
--- a/Doc/readme.docx
+++ b/Doc/readme.docx
@@ -1,9 +1,7 @@
 
 <file path=word/document.xml><?xml version="1.0" encoding="utf-8"?>
-<w:document xmlns:wpc="http://schemas.microsoft.com/office/word/2010/wordprocessingCanvas" xmlns:mc="http://schemas.openxmlformats.org/markup-compatibility/2006" xmlns:o="urn:schemas-microsoft-com:office:office" xmlns:r="http://schemas.openxmlformats.org/officeDocument/2006/relationships" xmlns:m="http://schemas.openxmlformats.org/officeDocument/2006/math" xmlns:v="urn:schemas-microsoft-com:vml" xmlns:wp14="http://schemas.microsoft.com/office/word/2010/wordprocessingDrawing" xmlns:wp="http://schemas.openxmlformats.org/drawingml/2006/wordprocessingDrawing" xmlns:w10="urn:schemas-microsoft-com:office:word" xmlns:w="http://schemas.openxmlformats.org/wordprocessingml/2006/main" xmlns:w14="http://schemas.microsoft.com/office/word/2010/wordml" xmlns:w15="http://schemas.microsoft.com/office/word/2012/wordml" xmlns:wpg="http://schemas.microsoft.com/office/word/2010/wordprocessingGroup" xmlns:wpi="http://schemas.microsoft.com/office/word/2010/wordprocessingInk" xmlns:wne="http://schemas.microsoft.com/office/word/2006/wordml" xmlns:wps="http://schemas.microsoft.com/office/word/2010/wordprocessingShape" mc:Ignorable="w14 w15 wp14">
+<w:document xmlns:wpc="http://schemas.microsoft.com/office/word/2010/wordprocessingCanvas" xmlns:cx="http://schemas.microsoft.com/office/drawing/2014/chartex" xmlns:cx1="http://schemas.microsoft.com/office/drawing/2015/9/8/chartex" xmlns:cx2="http://schemas.microsoft.com/office/drawing/2015/10/21/chartex" xmlns:cx3="http://schemas.microsoft.com/office/drawing/2016/5/9/chartex" xmlns:cx4="http://schemas.microsoft.com/office/drawing/2016/5/10/chartex" xmlns:cx5="http://schemas.microsoft.com/office/drawing/2016/5/11/chartex" xmlns:cx6="http://schemas.microsoft.com/office/drawing/2016/5/12/chartex" xmlns:cx7="http://schemas.microsoft.com/office/drawing/2016/5/13/chartex" xmlns:cx8="http://schemas.microsoft.com/office/drawing/2016/5/14/chartex" xmlns:mc="http://schemas.openxmlformats.org/markup-compatibility/2006" xmlns:aink="http://schemas.microsoft.com/office/drawing/2016/ink" xmlns:am3d="http://schemas.microsoft.com/office/drawing/2017/model3d" xmlns:o="urn:schemas-microsoft-com:office:office" xmlns:r="http://schemas.openxmlformats.org/officeDocument/2006/relationships" xmlns:m="http://schemas.openxmlformats.org/officeDocument/2006/math" xmlns:v="urn:schemas-microsoft-com:vml" xmlns:wp14="http://schemas.microsoft.com/office/word/2010/wordprocessingDrawing" xmlns:wp="http://schemas.openxmlformats.org/drawingml/2006/wordprocessingDrawing" xmlns:w10="urn:schemas-microsoft-com:office:word" xmlns:w="http://schemas.openxmlformats.org/wordprocessingml/2006/main" xmlns:w14="http://schemas.microsoft.com/office/word/2010/wordml" xmlns:w15="http://schemas.microsoft.com/office/word/2012/wordml" xmlns:w16cid="http://schemas.microsoft.com/office/word/2016/wordml/cid" xmlns:w16se="http://schemas.microsoft.com/office/word/2015/wordml/symex" xmlns:wpg="http://schemas.microsoft.com/office/word/2010/wordprocessingGroup" xmlns:wpi="http://schemas.microsoft.com/office/word/2010/wordprocessingInk" xmlns:wne="http://schemas.microsoft.com/office/word/2006/wordml" xmlns:wps="http://schemas.microsoft.com/office/word/2010/wordprocessingShape" mc:Ignorable="w14 w15 w16se w16cid wp14">
   <w:body>
-    <w:bookmarkStart w:id="0" w:name="_GoBack" w:displacedByCustomXml="next"/>
-    <w:bookmarkEnd w:id="0" w:displacedByCustomXml="next"/>
     <w:sdt>
       <w:sdtPr>
         <w:id w:val="805204915"/>
@@ -24,7 +22,7 @@
             <mc:AlternateContent>
               <mc:Choice Requires="wps">
                 <w:drawing>
-                  <wp:anchor distT="0" distB="0" distL="182880" distR="182880" simplePos="0" relativeHeight="251660288" behindDoc="0" locked="0" layoutInCell="1" allowOverlap="1">
+                  <wp:anchor distT="0" distB="0" distL="182880" distR="182880" simplePos="0" relativeHeight="251660288" behindDoc="0" locked="0" layoutInCell="1" allowOverlap="1" wp14:anchorId="494F3341" wp14:editId="7E6E1D53">
                     <wp:simplePos x="0" y="0"/>
                     <mc:AlternateContent>
                       <mc:Choice Requires="wp14">
@@ -168,7 +166,16 @@
                                         <w:sz w:val="28"/>
                                         <w:szCs w:val="28"/>
                                       </w:rPr>
-                                      <w:t>. Версия 1.0</w:t>
+                                      <w:t>. Версия 1.</w:t>
+                                    </w:r>
+                                    <w:r>
+                                      <w:rPr>
+                                        <w:caps/>
+                                        <w:color w:val="1F3864" w:themeColor="accent5" w:themeShade="80"/>
+                                        <w:sz w:val="28"/>
+                                        <w:szCs w:val="28"/>
+                                      </w:rPr>
+                                      <w:t>1</w:t>
                                     </w:r>
                                   </w:p>
                                 </w:sdtContent>
@@ -234,7 +241,7 @@
               </mc:Choice>
               <mc:Fallback>
                 <w:pict>
-                  <v:shapetype id="_x0000_t202" coordsize="21600,21600" o:spt="202" path="m,l,21600r21600,l21600,xe">
+                  <v:shapetype w14:anchorId="494F3341" id="_x0000_t202" coordsize="21600,21600" o:spt="202" path="m,l,21600r21600,l21600,xe">
                     <v:stroke joinstyle="miter"/>
                     <v:path gradientshapeok="t" o:connecttype="rect"/>
                   </v:shapetype>
@@ -264,6 +271,7 @@
                               <w:dataBinding w:prefixMappings="xmlns:ns0='http://purl.org/dc/elements/1.1/' xmlns:ns1='http://schemas.openxmlformats.org/package/2006/metadata/core-properties' " w:xpath="/ns1:coreProperties[1]/ns0:title[1]" w:storeItemID="{6C3C8BC8-F283-45AE-878A-BAB7291924A1}"/>
                               <w:text/>
                             </w:sdtPr>
+                            <w:sdtEndPr/>
                             <w:sdtContent>
                               <w:r>
                                 <w:rPr>
@@ -290,6 +298,7 @@
                             <w:dataBinding w:prefixMappings="xmlns:ns0='http://purl.org/dc/elements/1.1/' xmlns:ns1='http://schemas.openxmlformats.org/package/2006/metadata/core-properties' " w:xpath="/ns1:coreProperties[1]/ns0:subject[1]" w:storeItemID="{6C3C8BC8-F283-45AE-878A-BAB7291924A1}"/>
                             <w:text/>
                           </w:sdtPr>
+                          <w:sdtEndPr/>
                           <w:sdtContent>
                             <w:p>
                               <w:pPr>
@@ -318,7 +327,16 @@
                                   <w:sz w:val="28"/>
                                   <w:szCs w:val="28"/>
                                 </w:rPr>
-                                <w:t>. Версия 1.0</w:t>
+                                <w:t>. Версия 1.</w:t>
+                              </w:r>
+                              <w:r>
+                                <w:rPr>
+                                  <w:caps/>
+                                  <w:color w:val="1F3864" w:themeColor="accent5" w:themeShade="80"/>
+                                  <w:sz w:val="28"/>
+                                  <w:szCs w:val="28"/>
+                                </w:rPr>
+                                <w:t>1</w:t>
                               </w:r>
                             </w:p>
                           </w:sdtContent>
@@ -337,6 +355,7 @@
                             <w:dataBinding w:prefixMappings="xmlns:ns0='http://purl.org/dc/elements/1.1/' xmlns:ns1='http://schemas.openxmlformats.org/package/2006/metadata/core-properties' " w:xpath="/ns1:coreProperties[1]/ns0:creator[1]" w:storeItemID="{6C3C8BC8-F283-45AE-878A-BAB7291924A1}"/>
                             <w:text/>
                           </w:sdtPr>
+                          <w:sdtEndPr/>
                           <w:sdtContent>
                             <w:p>
                               <w:pPr>
@@ -377,7 +396,7 @@
             <mc:AlternateContent>
               <mc:Choice Requires="wps">
                 <w:drawing>
-                  <wp:anchor distT="0" distB="0" distL="114300" distR="114300" simplePos="0" relativeHeight="251659264" behindDoc="0" locked="0" layoutInCell="1" allowOverlap="1">
+                  <wp:anchor distT="0" distB="0" distL="114300" distR="114300" simplePos="0" relativeHeight="251659264" behindDoc="0" locked="0" layoutInCell="1" allowOverlap="1" wp14:anchorId="6167FBC0" wp14:editId="6D31E5AA">
                     <wp:simplePos x="0" y="0"/>
                     <wp:positionH relativeFrom="margin">
                       <wp:align>right</wp:align>
@@ -611,7 +630,7 @@
           <w:r>
             <w:fldChar w:fldCharType="separate"/>
           </w:r>
-          <w:hyperlink w:anchor="_Toc6303763" w:history="1">
+          <w:hyperlink w:anchor="_Toc12144348" w:history="1">
             <w:r>
               <w:rPr>
                 <w:rStyle w:val="af9"/>
@@ -638,7 +657,7 @@
                 <w:noProof/>
                 <w:webHidden/>
               </w:rPr>
-              <w:instrText xml:space="preserve"> PAGEREF _Toc6303763 \h </w:instrText>
+              <w:instrText xml:space="preserve"> PAGEREF _Toc12144348 \h </w:instrText>
             </w:r>
             <w:r>
               <w:rPr>
@@ -682,7 +701,7 @@
               <w:lang w:eastAsia="ru-RU"/>
             </w:rPr>
           </w:pPr>
-          <w:hyperlink w:anchor="_Toc6303764" w:history="1">
+          <w:hyperlink w:anchor="_Toc12144349" w:history="1">
             <w:r>
               <w:rPr>
                 <w:rStyle w:val="af9"/>
@@ -709,7 +728,7 @@
                 <w:noProof/>
                 <w:webHidden/>
               </w:rPr>
-              <w:instrText xml:space="preserve"> PAGEREF _Toc6303764 \h </w:instrText>
+              <w:instrText xml:space="preserve"> PAGEREF _Toc12144349 \h </w:instrText>
             </w:r>
             <w:r>
               <w:rPr>
@@ -753,7 +772,7 @@
               <w:lang w:eastAsia="ru-RU"/>
             </w:rPr>
           </w:pPr>
-          <w:hyperlink w:anchor="_Toc6303765" w:history="1">
+          <w:hyperlink w:anchor="_Toc12144350" w:history="1">
             <w:r>
               <w:rPr>
                 <w:rStyle w:val="af9"/>
@@ -780,7 +799,7 @@
                 <w:noProof/>
                 <w:webHidden/>
               </w:rPr>
-              <w:instrText xml:space="preserve"> PAGEREF _Toc6303765 \h </w:instrText>
+              <w:instrText xml:space="preserve"> PAGEREF _Toc12144350 \h </w:instrText>
             </w:r>
             <w:r>
               <w:rPr>
@@ -824,7 +843,7 @@
               <w:lang w:eastAsia="ru-RU"/>
             </w:rPr>
           </w:pPr>
-          <w:hyperlink w:anchor="_Toc6303766" w:history="1">
+          <w:hyperlink w:anchor="_Toc12144351" w:history="1">
             <w:r>
               <w:rPr>
                 <w:rStyle w:val="af9"/>
@@ -851,7 +870,7 @@
                 <w:noProof/>
                 <w:webHidden/>
               </w:rPr>
-              <w:instrText xml:space="preserve"> PAGEREF _Toc6303766 \h </w:instrText>
+              <w:instrText xml:space="preserve"> PAGEREF _Toc12144351 \h </w:instrText>
             </w:r>
             <w:r>
               <w:rPr>
@@ -895,7 +914,7 @@
               <w:lang w:eastAsia="ru-RU"/>
             </w:rPr>
           </w:pPr>
-          <w:hyperlink w:anchor="_Toc6303767" w:history="1">
+          <w:hyperlink w:anchor="_Toc12144352" w:history="1">
             <w:r>
               <w:rPr>
                 <w:rStyle w:val="af9"/>
@@ -922,7 +941,7 @@
                 <w:noProof/>
                 <w:webHidden/>
               </w:rPr>
-              <w:instrText xml:space="preserve"> PAGEREF _Toc6303767 \h </w:instrText>
+              <w:instrText xml:space="preserve"> PAGEREF _Toc12144352 \h </w:instrText>
             </w:r>
             <w:r>
               <w:rPr>
@@ -973,12 +992,12 @@
       <w:pPr>
         <w:pStyle w:val="1"/>
       </w:pPr>
-      <w:bookmarkStart w:id="1" w:name="_Toc6303763"/>
+      <w:bookmarkStart w:id="0" w:name="_Toc12144348"/>
       <w:r>
         <w:lastRenderedPageBreak/>
         <w:t>Описание</w:t>
       </w:r>
-      <w:bookmarkEnd w:id="1"/>
+      <w:bookmarkEnd w:id="0"/>
     </w:p>
     <w:p>
       <w:pPr>
@@ -987,12 +1006,14 @@
       <w:r>
         <w:t xml:space="preserve">В этом документе содержится описание работы с программой </w:t>
       </w:r>
+      <w:proofErr w:type="spellStart"/>
       <w:r>
         <w:rPr>
           <w:lang w:val="en-US"/>
         </w:rPr>
         <w:t>VmxViewer</w:t>
       </w:r>
+      <w:proofErr w:type="spellEnd"/>
       <w:r>
         <w:t>.</w:t>
       </w:r>
@@ -1010,23 +1031,23 @@
         <w:pStyle w:val="1"/>
         <w:jc w:val="both"/>
       </w:pPr>
-      <w:bookmarkStart w:id="2" w:name="_Toc6303764"/>
+      <w:bookmarkStart w:id="1" w:name="_Toc12144349"/>
       <w:r>
         <w:lastRenderedPageBreak/>
         <w:t>Интерфейс</w:t>
       </w:r>
-      <w:bookmarkEnd w:id="2"/>
+      <w:bookmarkEnd w:id="1"/>
     </w:p>
     <w:p>
       <w:pPr>
         <w:pStyle w:val="2"/>
         <w:jc w:val="both"/>
       </w:pPr>
-      <w:bookmarkStart w:id="3" w:name="_Toc6303765"/>
+      <w:bookmarkStart w:id="2" w:name="_Toc12144350"/>
       <w:r>
         <w:t>Главное окно программы</w:t>
       </w:r>
-      <w:bookmarkEnd w:id="3"/>
+      <w:bookmarkEnd w:id="2"/>
     </w:p>
     <w:p>
       <w:pPr>
@@ -1039,7 +1060,7 @@
           <w:lang w:eastAsia="ru-RU"/>
         </w:rPr>
         <w:drawing>
-          <wp:inline distT="0" distB="0" distL="0" distR="0" wp14:anchorId="0A67A6DA" wp14:editId="256DF7B8">
+          <wp:inline distT="0" distB="0" distL="0" distR="0" wp14:anchorId="2E44A0B2" wp14:editId="19D5A2E9">
             <wp:extent cx="5940425" cy="3143250"/>
             <wp:effectExtent l="0" t="0" r="3175" b="0"/>
             <wp:docPr id="1" name="Рисунок 1"/>
@@ -1083,27 +1104,14 @@
       <w:r>
         <w:t xml:space="preserve">Рисунок </w:t>
       </w:r>
-      <w:r>
-        <w:fldChar w:fldCharType="begin"/>
-      </w:r>
-      <w:r>
-        <w:instrText xml:space="preserve"> SEQ Рисунок \* ARABIC </w:instrText>
-      </w:r>
-      <w:r>
-        <w:fldChar w:fldCharType="separate"/>
-      </w:r>
-      <w:r>
-        <w:rPr>
-          <w:noProof/>
-        </w:rPr>
-        <w:t>1</w:t>
-      </w:r>
-      <w:r>
-        <w:rPr>
-          <w:noProof/>
-        </w:rPr>
-        <w:fldChar w:fldCharType="end"/>
-      </w:r>
+      <w:fldSimple w:instr=" SEQ Рисунок \* ARABIC ">
+        <w:r>
+          <w:rPr>
+            <w:noProof/>
+          </w:rPr>
+          <w:t>1</w:t>
+        </w:r>
+      </w:fldSimple>
       <w:r>
         <w:t xml:space="preserve"> Главное окно программы с открытым интерфейсом системы "Чёрный экран"</w:t>
       </w:r>
@@ -1165,7 +1173,7 @@
           <w:lang w:eastAsia="ru-RU"/>
         </w:rPr>
         <w:drawing>
-          <wp:inline distT="0" distB="0" distL="0" distR="0" wp14:anchorId="1135FC54" wp14:editId="5F1DECFE">
+          <wp:inline distT="0" distB="0" distL="0" distR="0" wp14:anchorId="33D77ABE" wp14:editId="6C8CAA68">
             <wp:extent cx="3780952" cy="295238"/>
             <wp:effectExtent l="0" t="0" r="0" b="0"/>
             <wp:docPr id="2" name="Рисунок 2"/>
@@ -1209,27 +1217,14 @@
       <w:r>
         <w:t xml:space="preserve">Рисунок </w:t>
       </w:r>
-      <w:r>
-        <w:fldChar w:fldCharType="begin"/>
-      </w:r>
-      <w:r>
-        <w:instrText xml:space="preserve"> SEQ Рисунок \* ARABIC </w:instrText>
-      </w:r>
-      <w:r>
-        <w:fldChar w:fldCharType="separate"/>
-      </w:r>
-      <w:r>
-        <w:rPr>
-          <w:noProof/>
-        </w:rPr>
-        <w:t>2</w:t>
-      </w:r>
-      <w:r>
-        <w:rPr>
-          <w:noProof/>
-        </w:rPr>
-        <w:fldChar w:fldCharType="end"/>
-      </w:r>
+      <w:fldSimple w:instr=" SEQ Рисунок \* ARABIC ">
+        <w:r>
+          <w:rPr>
+            <w:noProof/>
+          </w:rPr>
+          <w:t>2</w:t>
+        </w:r>
+      </w:fldSimple>
       <w:r>
         <w:t xml:space="preserve"> Панель управления программы.</w:t>
       </w:r>
@@ -1238,7 +1233,7 @@
       <w:pPr>
         <w:pStyle w:val="2"/>
       </w:pPr>
-      <w:bookmarkStart w:id="4" w:name="_Toc6303766"/>
+      <w:bookmarkStart w:id="3" w:name="_Toc12144351"/>
       <w:r>
         <w:t>Панель управления</w:t>
       </w:r>
@@ -1248,7 +1243,7 @@
       <w:r>
         <w:t>. Окно настроек</w:t>
       </w:r>
-      <w:bookmarkEnd w:id="4"/>
+      <w:bookmarkEnd w:id="3"/>
     </w:p>
     <w:p>
       <w:pPr>
@@ -1263,7 +1258,7 @@
           <w:lang w:eastAsia="ru-RU"/>
         </w:rPr>
         <w:drawing>
-          <wp:inline distT="0" distB="0" distL="0" distR="0" wp14:anchorId="6E9A1704" wp14:editId="2871E5F9">
+          <wp:inline distT="0" distB="0" distL="0" distR="0" wp14:anchorId="6B723A62" wp14:editId="1836C34E">
             <wp:extent cx="335139" cy="293922"/>
             <wp:effectExtent l="0" t="0" r="8255" b="0"/>
             <wp:docPr id="5" name="Рисунок 5"/>
@@ -1319,7 +1314,7 @@
           <w:lang w:eastAsia="ru-RU"/>
         </w:rPr>
         <w:drawing>
-          <wp:inline distT="0" distB="0" distL="0" distR="0" wp14:anchorId="14DD726B" wp14:editId="0E7B1EA2">
+          <wp:inline distT="0" distB="0" distL="0" distR="0" wp14:anchorId="07EF4B00" wp14:editId="021CF34E">
             <wp:extent cx="327660" cy="294640"/>
             <wp:effectExtent l="0" t="0" r="0" b="0"/>
             <wp:docPr id="6" name="Рисунок 6"/>
@@ -1375,7 +1370,7 @@
           <w:lang w:eastAsia="ru-RU"/>
         </w:rPr>
         <w:drawing>
-          <wp:inline distT="0" distB="0" distL="0" distR="0" wp14:anchorId="48313E74" wp14:editId="2435C55A">
+          <wp:inline distT="0" distB="0" distL="0" distR="0" wp14:anchorId="2BAEA292" wp14:editId="659F8D76">
             <wp:extent cx="317500" cy="294005"/>
             <wp:effectExtent l="0" t="0" r="6350" b="0"/>
             <wp:docPr id="7" name="Рисунок 7"/>
@@ -1434,14 +1429,13 @@
       <w:r>
         <w:rPr>
           <w:noProof/>
-          <w:lang w:eastAsia="ru-RU"/>
         </w:rPr>
         <w:lastRenderedPageBreak/>
         <w:drawing>
-          <wp:inline distT="0" distB="0" distL="0" distR="0" wp14:anchorId="6488662D" wp14:editId="5FC4B09A">
-            <wp:extent cx="3063922" cy="3303706"/>
-            <wp:effectExtent l="0" t="0" r="3175" b="0"/>
-            <wp:docPr id="8" name="Рисунок 8"/>
+          <wp:inline distT="0" distB="0" distL="0" distR="0" wp14:anchorId="3502D138" wp14:editId="482113A8">
+            <wp:extent cx="3276884" cy="3604572"/>
+            <wp:effectExtent l="0" t="0" r="0" b="0"/>
+            <wp:docPr id="3" name="Рисунок 3"/>
             <wp:cNvGraphicFramePr>
               <a:graphicFrameLocks xmlns:a="http://schemas.openxmlformats.org/drawingml/2006/main" noChangeAspect="1"/>
             </wp:cNvGraphicFramePr>
@@ -1461,7 +1455,7 @@
                   <pic:spPr>
                     <a:xfrm>
                       <a:off x="0" y="0"/>
-                      <a:ext cx="3081882" cy="3323072"/>
+                      <a:ext cx="3276884" cy="3604572"/>
                     </a:xfrm>
                     <a:prstGeom prst="rect">
                       <a:avLst/>
@@ -1482,27 +1476,14 @@
       <w:r>
         <w:t xml:space="preserve">Рисунок </w:t>
       </w:r>
-      <w:r>
-        <w:fldChar w:fldCharType="begin"/>
-      </w:r>
-      <w:r>
-        <w:instrText xml:space="preserve"> SEQ Рисунок \* ARABIC </w:instrText>
-      </w:r>
-      <w:r>
-        <w:fldChar w:fldCharType="separate"/>
-      </w:r>
-      <w:r>
-        <w:rPr>
-          <w:noProof/>
-        </w:rPr>
-        <w:t>3</w:t>
-      </w:r>
-      <w:r>
-        <w:rPr>
-          <w:noProof/>
-        </w:rPr>
-        <w:fldChar w:fldCharType="end"/>
-      </w:r>
+      <w:fldSimple w:instr=" SEQ Рисунок \* ARABIC ">
+        <w:r>
+          <w:rPr>
+            <w:noProof/>
+          </w:rPr>
+          <w:t>3</w:t>
+        </w:r>
+      </w:fldSimple>
       <w:r>
         <w:t xml:space="preserve"> Окно настроек программы.</w:t>
       </w:r>
@@ -1541,12 +1522,14 @@
       <w:r>
         <w:t xml:space="preserve"> – адрес </w:t>
       </w:r>
+      <w:proofErr w:type="spellStart"/>
       <w:r>
         <w:rPr>
           <w:lang w:val="en-US"/>
         </w:rPr>
         <w:t>WebAPI</w:t>
       </w:r>
+      <w:proofErr w:type="spellEnd"/>
       <w:r>
         <w:t xml:space="preserve"> системы «Чёрный экран».</w:t>
       </w:r>
@@ -1577,6 +1560,9 @@
     </w:p>
     <w:p>
       <w:pPr>
+        <w:tabs>
+          <w:tab w:val="left" w:pos="6228"/>
+        </w:tabs>
         <w:jc w:val="both"/>
       </w:pPr>
       <w:r>
@@ -1588,6 +1574,27 @@
       <w:r>
         <w:t xml:space="preserve"> – включение и выключение записи логов в директории.</w:t>
       </w:r>
+      <w:r>
+        <w:tab/>
+      </w:r>
+    </w:p>
+    <w:p>
+      <w:pPr>
+        <w:tabs>
+          <w:tab w:val="left" w:pos="6228"/>
+        </w:tabs>
+        <w:jc w:val="both"/>
+      </w:pPr>
+      <w:r>
+        <w:rPr>
+          <w:b/>
+          <w:bCs/>
+        </w:rPr>
+        <w:t>Пауза перед попыткой перехода (в сек.)</w:t>
+      </w:r>
+      <w:r>
+        <w:t xml:space="preserve"> – пауза, которую будет выдерживать программа при попытке перейти на главную страницу в случае возникновения ошибки (ошибка сети, ошибка связи и пр.). Задаётся в секундах. Максимальное значение равно 300 сек.</w:t>
+      </w:r>
     </w:p>
     <w:p>
       <w:pPr>
@@ -1648,20 +1655,36 @@
       <w:r>
         <w:t xml:space="preserve">», который находится в директории с программой, изменить значение параметра </w:t>
       </w:r>
+      <w:proofErr w:type="spellStart"/>
       <w:r>
         <w:rPr>
           <w:i/>
         </w:rPr>
-        <w:t>bShowOptionButton=0</w:t>
-      </w:r>
-      <w:r>
-        <w:t xml:space="preserve"> на </w:t>
-      </w:r>
+        <w:t>bShowOptionButton</w:t>
+      </w:r>
+      <w:proofErr w:type="spellEnd"/>
       <w:r>
         <w:rPr>
           <w:i/>
         </w:rPr>
-        <w:t>bShowOptionButton=1</w:t>
+        <w:t>=0</w:t>
+      </w:r>
+      <w:r>
+        <w:t xml:space="preserve"> на </w:t>
+      </w:r>
+      <w:proofErr w:type="spellStart"/>
+      <w:r>
+        <w:rPr>
+          <w:i/>
+        </w:rPr>
+        <w:t>bShowOptionButton</w:t>
+      </w:r>
+      <w:proofErr w:type="spellEnd"/>
+      <w:r>
+        <w:rPr>
+          <w:i/>
+        </w:rPr>
+        <w:t>=1</w:t>
       </w:r>
       <w:r>
         <w:t>. Для этого обратитесь к администратору системы.</w:t>
@@ -1686,6 +1709,7 @@
         <w:jc w:val="both"/>
       </w:pPr>
       <w:r>
+        <w:lastRenderedPageBreak/>
         <w:t>При нажатии кнопки выбора директории открывается соответствующее окно. Необходимо указать необходимую директорию и нажать кнопку «</w:t>
       </w:r>
       <w:r>
@@ -1708,9 +1732,8 @@
           <w:noProof/>
           <w:lang w:eastAsia="ru-RU"/>
         </w:rPr>
-        <w:lastRenderedPageBreak/>
         <w:drawing>
-          <wp:inline distT="0" distB="0" distL="0" distR="0" wp14:anchorId="20856576" wp14:editId="38921511">
+          <wp:inline distT="0" distB="0" distL="0" distR="0" wp14:anchorId="37FBE45B" wp14:editId="5574461B">
             <wp:extent cx="2442950" cy="2734116"/>
             <wp:effectExtent l="0" t="0" r="0" b="9525"/>
             <wp:docPr id="9" name="Рисунок 9"/>
@@ -1754,27 +1777,14 @@
       <w:r>
         <w:t xml:space="preserve">Рисунок </w:t>
       </w:r>
-      <w:r>
-        <w:fldChar w:fldCharType="begin"/>
-      </w:r>
-      <w:r>
-        <w:instrText xml:space="preserve"> SEQ Рисунок \* ARABIC </w:instrText>
-      </w:r>
-      <w:r>
-        <w:fldChar w:fldCharType="separate"/>
-      </w:r>
-      <w:r>
-        <w:rPr>
-          <w:noProof/>
-        </w:rPr>
-        <w:t>4</w:t>
-      </w:r>
-      <w:r>
-        <w:rPr>
-          <w:noProof/>
-        </w:rPr>
-        <w:fldChar w:fldCharType="end"/>
-      </w:r>
+      <w:fldSimple w:instr=" SEQ Рисунок \* ARABIC ">
+        <w:r>
+          <w:rPr>
+            <w:noProof/>
+          </w:rPr>
+          <w:t>4</w:t>
+        </w:r>
+      </w:fldSimple>
       <w:r>
         <w:t xml:space="preserve"> Окно выбора директории.</w:t>
       </w:r>
@@ -1783,11 +1793,11 @@
       <w:pPr>
         <w:pStyle w:val="2"/>
       </w:pPr>
-      <w:bookmarkStart w:id="5" w:name="_Toc6303767"/>
+      <w:bookmarkStart w:id="4" w:name="_Toc12144352"/>
       <w:r>
         <w:t>Панель отображения интерфейса системы «Чёрный экран»</w:t>
       </w:r>
-      <w:bookmarkEnd w:id="5"/>
+      <w:bookmarkEnd w:id="4"/>
     </w:p>
     <w:p>
       <w:pPr>
@@ -1800,7 +1810,7 @@
           <w:lang w:eastAsia="ru-RU"/>
         </w:rPr>
         <w:drawing>
-          <wp:inline distT="0" distB="0" distL="0" distR="0" wp14:anchorId="1EA07CC7" wp14:editId="0DDFABC6">
+          <wp:inline distT="0" distB="0" distL="0" distR="0" wp14:anchorId="68B26BD9" wp14:editId="1FE04F35">
             <wp:extent cx="5940425" cy="3047365"/>
             <wp:effectExtent l="0" t="0" r="3175" b="635"/>
             <wp:docPr id="4" name="Рисунок 4"/>
@@ -1844,35 +1854,53 @@
       <w:r>
         <w:t xml:space="preserve">Рисунок </w:t>
       </w:r>
-      <w:r>
-        <w:fldChar w:fldCharType="begin"/>
-      </w:r>
-      <w:r>
-        <w:instrText xml:space="preserve"> SEQ Рисунок \* ARABIC </w:instrText>
-      </w:r>
-      <w:r>
-        <w:fldChar w:fldCharType="separate"/>
-      </w:r>
-      <w:r>
-        <w:rPr>
-          <w:noProof/>
-        </w:rPr>
-        <w:t>5</w:t>
-      </w:r>
-      <w:r>
-        <w:rPr>
-          <w:noProof/>
-        </w:rPr>
-        <w:fldChar w:fldCharType="end"/>
-      </w:r>
+      <w:fldSimple w:instr=" SEQ Рисунок \* ARABIC ">
+        <w:r>
+          <w:rPr>
+            <w:noProof/>
+          </w:rPr>
+          <w:t>5</w:t>
+        </w:r>
+      </w:fldSimple>
       <w:r>
         <w:t xml:space="preserve"> Панель отображения интерфейса системы "Чёрный экран".</w:t>
       </w:r>
     </w:p>
     <w:p>
-      <w:pPr>
-        <w:jc w:val="both"/>
-      </w:pPr>
+      <w:r>
+        <w:t xml:space="preserve">Если необходимо принудительно обновить страницу, то нажмите клавишу </w:t>
+      </w:r>
+      <w:r>
+        <w:rPr>
+          <w:lang w:val="en-US"/>
+        </w:rPr>
+        <w:t>F</w:t>
+      </w:r>
+      <w:r>
+        <w:t>5</w:t>
+      </w:r>
+      <w:r>
+        <w:t>.</w:t>
+      </w:r>
+    </w:p>
+    <w:p>
+      <w:r>
+        <w:t xml:space="preserve">Для обновления страницы с очисткой кэша нажмите клавишу </w:t>
+      </w:r>
+      <w:r>
+        <w:rPr>
+          <w:lang w:val="en-US"/>
+        </w:rPr>
+        <w:t>F</w:t>
+      </w:r>
+      <w:r>
+        <w:t>6</w:t>
+      </w:r>
+      <w:r>
+        <w:t>.</w:t>
+      </w:r>
+      <w:bookmarkStart w:id="5" w:name="_GoBack"/>
+      <w:bookmarkEnd w:id="5"/>
     </w:p>
     <w:sectPr>
       <w:headerReference w:type="default" r:id="rId14"/>
@@ -1889,7 +1917,7 @@
 </file>
 
 <file path=word/endnotes.xml><?xml version="1.0" encoding="utf-8"?>
-<w:endnotes xmlns:wpc="http://schemas.microsoft.com/office/word/2010/wordprocessingCanvas" xmlns:mc="http://schemas.openxmlformats.org/markup-compatibility/2006" xmlns:o="urn:schemas-microsoft-com:office:office" xmlns:r="http://schemas.openxmlformats.org/officeDocument/2006/relationships" xmlns:m="http://schemas.openxmlformats.org/officeDocument/2006/math" xmlns:v="urn:schemas-microsoft-com:vml" xmlns:wp14="http://schemas.microsoft.com/office/word/2010/wordprocessingDrawing" xmlns:wp="http://schemas.openxmlformats.org/drawingml/2006/wordprocessingDrawing" xmlns:w10="urn:schemas-microsoft-com:office:word" xmlns:w="http://schemas.openxmlformats.org/wordprocessingml/2006/main" xmlns:w14="http://schemas.microsoft.com/office/word/2010/wordml" xmlns:w15="http://schemas.microsoft.com/office/word/2012/wordml" xmlns:wpg="http://schemas.microsoft.com/office/word/2010/wordprocessingGroup" xmlns:wpi="http://schemas.microsoft.com/office/word/2010/wordprocessingInk" xmlns:wne="http://schemas.microsoft.com/office/word/2006/wordml" xmlns:wps="http://schemas.microsoft.com/office/word/2010/wordprocessingShape" mc:Ignorable="w14 w15 wp14">
+<w:endnotes xmlns:wpc="http://schemas.microsoft.com/office/word/2010/wordprocessingCanvas" xmlns:cx="http://schemas.microsoft.com/office/drawing/2014/chartex" xmlns:cx1="http://schemas.microsoft.com/office/drawing/2015/9/8/chartex" xmlns:cx2="http://schemas.microsoft.com/office/drawing/2015/10/21/chartex" xmlns:cx3="http://schemas.microsoft.com/office/drawing/2016/5/9/chartex" xmlns:cx4="http://schemas.microsoft.com/office/drawing/2016/5/10/chartex" xmlns:cx5="http://schemas.microsoft.com/office/drawing/2016/5/11/chartex" xmlns:cx6="http://schemas.microsoft.com/office/drawing/2016/5/12/chartex" xmlns:cx7="http://schemas.microsoft.com/office/drawing/2016/5/13/chartex" xmlns:cx8="http://schemas.microsoft.com/office/drawing/2016/5/14/chartex" xmlns:mc="http://schemas.openxmlformats.org/markup-compatibility/2006" xmlns:aink="http://schemas.microsoft.com/office/drawing/2016/ink" xmlns:am3d="http://schemas.microsoft.com/office/drawing/2017/model3d" xmlns:o="urn:schemas-microsoft-com:office:office" xmlns:r="http://schemas.openxmlformats.org/officeDocument/2006/relationships" xmlns:m="http://schemas.openxmlformats.org/officeDocument/2006/math" xmlns:v="urn:schemas-microsoft-com:vml" xmlns:wp14="http://schemas.microsoft.com/office/word/2010/wordprocessingDrawing" xmlns:wp="http://schemas.openxmlformats.org/drawingml/2006/wordprocessingDrawing" xmlns:w10="urn:schemas-microsoft-com:office:word" xmlns:w="http://schemas.openxmlformats.org/wordprocessingml/2006/main" xmlns:w14="http://schemas.microsoft.com/office/word/2010/wordml" xmlns:w15="http://schemas.microsoft.com/office/word/2012/wordml" xmlns:w16cid="http://schemas.microsoft.com/office/word/2016/wordml/cid" xmlns:w16se="http://schemas.microsoft.com/office/word/2015/wordml/symex" xmlns:wpg="http://schemas.microsoft.com/office/word/2010/wordprocessingGroup" xmlns:wpi="http://schemas.microsoft.com/office/word/2010/wordprocessingInk" xmlns:wne="http://schemas.microsoft.com/office/word/2006/wordml" xmlns:wps="http://schemas.microsoft.com/office/word/2010/wordprocessingShape" mc:Ignorable="w14 w15 w16se w16cid wp14">
   <w:endnote w:type="separator" w:id="-1">
     <w:p>
       <w:pPr>
@@ -1914,7 +1942,7 @@
 </file>
 
 <file path=word/footer1.xml><?xml version="1.0" encoding="utf-8"?>
-<w:ftr xmlns:wpc="http://schemas.microsoft.com/office/word/2010/wordprocessingCanvas" xmlns:mc="http://schemas.openxmlformats.org/markup-compatibility/2006" xmlns:o="urn:schemas-microsoft-com:office:office" xmlns:r="http://schemas.openxmlformats.org/officeDocument/2006/relationships" xmlns:m="http://schemas.openxmlformats.org/officeDocument/2006/math" xmlns:v="urn:schemas-microsoft-com:vml" xmlns:wp14="http://schemas.microsoft.com/office/word/2010/wordprocessingDrawing" xmlns:wp="http://schemas.openxmlformats.org/drawingml/2006/wordprocessingDrawing" xmlns:w10="urn:schemas-microsoft-com:office:word" xmlns:w="http://schemas.openxmlformats.org/wordprocessingml/2006/main" xmlns:w14="http://schemas.microsoft.com/office/word/2010/wordml" xmlns:w15="http://schemas.microsoft.com/office/word/2012/wordml" xmlns:wpg="http://schemas.microsoft.com/office/word/2010/wordprocessingGroup" xmlns:wpi="http://schemas.microsoft.com/office/word/2010/wordprocessingInk" xmlns:wne="http://schemas.microsoft.com/office/word/2006/wordml" xmlns:wps="http://schemas.microsoft.com/office/word/2010/wordprocessingShape" mc:Ignorable="w14 w15 wp14">
+<w:ftr xmlns:wpc="http://schemas.microsoft.com/office/word/2010/wordprocessingCanvas" xmlns:cx="http://schemas.microsoft.com/office/drawing/2014/chartex" xmlns:cx1="http://schemas.microsoft.com/office/drawing/2015/9/8/chartex" xmlns:cx2="http://schemas.microsoft.com/office/drawing/2015/10/21/chartex" xmlns:cx3="http://schemas.microsoft.com/office/drawing/2016/5/9/chartex" xmlns:cx4="http://schemas.microsoft.com/office/drawing/2016/5/10/chartex" xmlns:cx5="http://schemas.microsoft.com/office/drawing/2016/5/11/chartex" xmlns:cx6="http://schemas.microsoft.com/office/drawing/2016/5/12/chartex" xmlns:cx7="http://schemas.microsoft.com/office/drawing/2016/5/13/chartex" xmlns:cx8="http://schemas.microsoft.com/office/drawing/2016/5/14/chartex" xmlns:mc="http://schemas.openxmlformats.org/markup-compatibility/2006" xmlns:aink="http://schemas.microsoft.com/office/drawing/2016/ink" xmlns:am3d="http://schemas.microsoft.com/office/drawing/2017/model3d" xmlns:o="urn:schemas-microsoft-com:office:office" xmlns:r="http://schemas.openxmlformats.org/officeDocument/2006/relationships" xmlns:m="http://schemas.openxmlformats.org/officeDocument/2006/math" xmlns:v="urn:schemas-microsoft-com:vml" xmlns:wp14="http://schemas.microsoft.com/office/word/2010/wordprocessingDrawing" xmlns:wp="http://schemas.openxmlformats.org/drawingml/2006/wordprocessingDrawing" xmlns:w10="urn:schemas-microsoft-com:office:word" xmlns:w="http://schemas.openxmlformats.org/wordprocessingml/2006/main" xmlns:w14="http://schemas.microsoft.com/office/word/2010/wordml" xmlns:w15="http://schemas.microsoft.com/office/word/2012/wordml" xmlns:w16cid="http://schemas.microsoft.com/office/word/2016/wordml/cid" xmlns:w16se="http://schemas.microsoft.com/office/word/2015/wordml/symex" xmlns:wpg="http://schemas.microsoft.com/office/word/2010/wordprocessingGroup" xmlns:wpi="http://schemas.microsoft.com/office/word/2010/wordprocessingInk" xmlns:wne="http://schemas.microsoft.com/office/word/2006/wordml" xmlns:wps="http://schemas.microsoft.com/office/word/2010/wordprocessingShape" mc:Ignorable="w14 w15 w16se w16cid wp14">
   <w:tbl>
     <w:tblPr>
       <w:tblW w:w="5000" w:type="pct"/>
@@ -2049,7 +2077,7 @@
 </file>
 
 <file path=word/footnotes.xml><?xml version="1.0" encoding="utf-8"?>
-<w:footnotes xmlns:wpc="http://schemas.microsoft.com/office/word/2010/wordprocessingCanvas" xmlns:mc="http://schemas.openxmlformats.org/markup-compatibility/2006" xmlns:o="urn:schemas-microsoft-com:office:office" xmlns:r="http://schemas.openxmlformats.org/officeDocument/2006/relationships" xmlns:m="http://schemas.openxmlformats.org/officeDocument/2006/math" xmlns:v="urn:schemas-microsoft-com:vml" xmlns:wp14="http://schemas.microsoft.com/office/word/2010/wordprocessingDrawing" xmlns:wp="http://schemas.openxmlformats.org/drawingml/2006/wordprocessingDrawing" xmlns:w10="urn:schemas-microsoft-com:office:word" xmlns:w="http://schemas.openxmlformats.org/wordprocessingml/2006/main" xmlns:w14="http://schemas.microsoft.com/office/word/2010/wordml" xmlns:w15="http://schemas.microsoft.com/office/word/2012/wordml" xmlns:wpg="http://schemas.microsoft.com/office/word/2010/wordprocessingGroup" xmlns:wpi="http://schemas.microsoft.com/office/word/2010/wordprocessingInk" xmlns:wne="http://schemas.microsoft.com/office/word/2006/wordml" xmlns:wps="http://schemas.microsoft.com/office/word/2010/wordprocessingShape" mc:Ignorable="w14 w15 wp14">
+<w:footnotes xmlns:wpc="http://schemas.microsoft.com/office/word/2010/wordprocessingCanvas" xmlns:cx="http://schemas.microsoft.com/office/drawing/2014/chartex" xmlns:cx1="http://schemas.microsoft.com/office/drawing/2015/9/8/chartex" xmlns:cx2="http://schemas.microsoft.com/office/drawing/2015/10/21/chartex" xmlns:cx3="http://schemas.microsoft.com/office/drawing/2016/5/9/chartex" xmlns:cx4="http://schemas.microsoft.com/office/drawing/2016/5/10/chartex" xmlns:cx5="http://schemas.microsoft.com/office/drawing/2016/5/11/chartex" xmlns:cx6="http://schemas.microsoft.com/office/drawing/2016/5/12/chartex" xmlns:cx7="http://schemas.microsoft.com/office/drawing/2016/5/13/chartex" xmlns:cx8="http://schemas.microsoft.com/office/drawing/2016/5/14/chartex" xmlns:mc="http://schemas.openxmlformats.org/markup-compatibility/2006" xmlns:aink="http://schemas.microsoft.com/office/drawing/2016/ink" xmlns:am3d="http://schemas.microsoft.com/office/drawing/2017/model3d" xmlns:o="urn:schemas-microsoft-com:office:office" xmlns:r="http://schemas.openxmlformats.org/officeDocument/2006/relationships" xmlns:m="http://schemas.openxmlformats.org/officeDocument/2006/math" xmlns:v="urn:schemas-microsoft-com:vml" xmlns:wp14="http://schemas.microsoft.com/office/word/2010/wordprocessingDrawing" xmlns:wp="http://schemas.openxmlformats.org/drawingml/2006/wordprocessingDrawing" xmlns:w10="urn:schemas-microsoft-com:office:word" xmlns:w="http://schemas.openxmlformats.org/wordprocessingml/2006/main" xmlns:w14="http://schemas.microsoft.com/office/word/2010/wordml" xmlns:w15="http://schemas.microsoft.com/office/word/2012/wordml" xmlns:w16cid="http://schemas.microsoft.com/office/word/2016/wordml/cid" xmlns:w16se="http://schemas.microsoft.com/office/word/2015/wordml/symex" xmlns:wpg="http://schemas.microsoft.com/office/word/2010/wordprocessingGroup" xmlns:wpi="http://schemas.microsoft.com/office/word/2010/wordprocessingInk" xmlns:wne="http://schemas.microsoft.com/office/word/2006/wordml" xmlns:wps="http://schemas.microsoft.com/office/word/2010/wordprocessingShape" mc:Ignorable="w14 w15 w16se w16cid wp14">
   <w:footnote w:type="separator" w:id="-1">
     <w:p>
       <w:pPr>
@@ -2074,7 +2102,7 @@
 </file>
 
 <file path=word/header1.xml><?xml version="1.0" encoding="utf-8"?>
-<w:hdr xmlns:wpc="http://schemas.microsoft.com/office/word/2010/wordprocessingCanvas" xmlns:mc="http://schemas.openxmlformats.org/markup-compatibility/2006" xmlns:o="urn:schemas-microsoft-com:office:office" xmlns:r="http://schemas.openxmlformats.org/officeDocument/2006/relationships" xmlns:m="http://schemas.openxmlformats.org/officeDocument/2006/math" xmlns:v="urn:schemas-microsoft-com:vml" xmlns:wp14="http://schemas.microsoft.com/office/word/2010/wordprocessingDrawing" xmlns:wp="http://schemas.openxmlformats.org/drawingml/2006/wordprocessingDrawing" xmlns:w10="urn:schemas-microsoft-com:office:word" xmlns:w="http://schemas.openxmlformats.org/wordprocessingml/2006/main" xmlns:w14="http://schemas.microsoft.com/office/word/2010/wordml" xmlns:w15="http://schemas.microsoft.com/office/word/2012/wordml" xmlns:wpg="http://schemas.microsoft.com/office/word/2010/wordprocessingGroup" xmlns:wpi="http://schemas.microsoft.com/office/word/2010/wordprocessingInk" xmlns:wne="http://schemas.microsoft.com/office/word/2006/wordml" xmlns:wps="http://schemas.microsoft.com/office/word/2010/wordprocessingShape" mc:Ignorable="w14 w15 wp14">
+<w:hdr xmlns:wpc="http://schemas.microsoft.com/office/word/2010/wordprocessingCanvas" xmlns:cx="http://schemas.microsoft.com/office/drawing/2014/chartex" xmlns:cx1="http://schemas.microsoft.com/office/drawing/2015/9/8/chartex" xmlns:cx2="http://schemas.microsoft.com/office/drawing/2015/10/21/chartex" xmlns:cx3="http://schemas.microsoft.com/office/drawing/2016/5/9/chartex" xmlns:cx4="http://schemas.microsoft.com/office/drawing/2016/5/10/chartex" xmlns:cx5="http://schemas.microsoft.com/office/drawing/2016/5/11/chartex" xmlns:cx6="http://schemas.microsoft.com/office/drawing/2016/5/12/chartex" xmlns:cx7="http://schemas.microsoft.com/office/drawing/2016/5/13/chartex" xmlns:cx8="http://schemas.microsoft.com/office/drawing/2016/5/14/chartex" xmlns:mc="http://schemas.openxmlformats.org/markup-compatibility/2006" xmlns:aink="http://schemas.microsoft.com/office/drawing/2016/ink" xmlns:am3d="http://schemas.microsoft.com/office/drawing/2017/model3d" xmlns:o="urn:schemas-microsoft-com:office:office" xmlns:r="http://schemas.openxmlformats.org/officeDocument/2006/relationships" xmlns:m="http://schemas.openxmlformats.org/officeDocument/2006/math" xmlns:v="urn:schemas-microsoft-com:vml" xmlns:wp14="http://schemas.microsoft.com/office/word/2010/wordprocessingDrawing" xmlns:wp="http://schemas.openxmlformats.org/drawingml/2006/wordprocessingDrawing" xmlns:w10="urn:schemas-microsoft-com:office:word" xmlns:w="http://schemas.openxmlformats.org/wordprocessingml/2006/main" xmlns:w14="http://schemas.microsoft.com/office/word/2010/wordml" xmlns:w15="http://schemas.microsoft.com/office/word/2012/wordml" xmlns:w16cid="http://schemas.microsoft.com/office/word/2016/wordml/cid" xmlns:w16se="http://schemas.microsoft.com/office/word/2015/wordml/symex" xmlns:wpg="http://schemas.microsoft.com/office/word/2010/wordprocessingGroup" xmlns:wpi="http://schemas.microsoft.com/office/word/2010/wordprocessingInk" xmlns:wne="http://schemas.microsoft.com/office/word/2006/wordml" xmlns:wps="http://schemas.microsoft.com/office/word/2010/wordprocessingShape" mc:Ignorable="w14 w15 w16se w16cid wp14">
   <w:p>
     <w:pPr>
       <w:pStyle w:val="af5"/>
@@ -2087,7 +2115,7 @@
       <mc:AlternateContent>
         <mc:Choice Requires="wps">
           <w:drawing>
-            <wp:anchor distT="228600" distB="228600" distL="114300" distR="114300" simplePos="0" relativeHeight="251659264" behindDoc="0" locked="0" layoutInCell="1" allowOverlap="0">
+            <wp:anchor distT="228600" distB="228600" distL="114300" distR="114300" simplePos="0" relativeHeight="251659264" behindDoc="0" locked="0" layoutInCell="1" allowOverlap="0" wp14:anchorId="3900CF0D" wp14:editId="6F13E975">
               <wp:simplePos x="0" y="0"/>
               <wp:positionH relativeFrom="margin">
                 <wp:align>right</wp:align>
@@ -2299,8 +2327,8 @@
 </file>
 
 <file path=word/numbering.xml><?xml version="1.0" encoding="utf-8"?>
-<w:numbering xmlns:wpc="http://schemas.microsoft.com/office/word/2010/wordprocessingCanvas" xmlns:mc="http://schemas.openxmlformats.org/markup-compatibility/2006" xmlns:o="urn:schemas-microsoft-com:office:office" xmlns:r="http://schemas.openxmlformats.org/officeDocument/2006/relationships" xmlns:m="http://schemas.openxmlformats.org/officeDocument/2006/math" xmlns:v="urn:schemas-microsoft-com:vml" xmlns:wp14="http://schemas.microsoft.com/office/word/2010/wordprocessingDrawing" xmlns:wp="http://schemas.openxmlformats.org/drawingml/2006/wordprocessingDrawing" xmlns:w10="urn:schemas-microsoft-com:office:word" xmlns:w="http://schemas.openxmlformats.org/wordprocessingml/2006/main" xmlns:w14="http://schemas.microsoft.com/office/word/2010/wordml" xmlns:w15="http://schemas.microsoft.com/office/word/2012/wordml" xmlns:wpg="http://schemas.microsoft.com/office/word/2010/wordprocessingGroup" xmlns:wpi="http://schemas.microsoft.com/office/word/2010/wordprocessingInk" xmlns:wne="http://schemas.microsoft.com/office/word/2006/wordml" xmlns:wps="http://schemas.microsoft.com/office/word/2010/wordprocessingShape" mc:Ignorable="w14 w15 wp14">
-  <w:abstractNum w:abstractNumId="0">
+<w:numbering xmlns:wpc="http://schemas.microsoft.com/office/word/2010/wordprocessingCanvas" xmlns:cx="http://schemas.microsoft.com/office/drawing/2014/chartex" xmlns:cx1="http://schemas.microsoft.com/office/drawing/2015/9/8/chartex" xmlns:cx2="http://schemas.microsoft.com/office/drawing/2015/10/21/chartex" xmlns:cx3="http://schemas.microsoft.com/office/drawing/2016/5/9/chartex" xmlns:cx4="http://schemas.microsoft.com/office/drawing/2016/5/10/chartex" xmlns:cx5="http://schemas.microsoft.com/office/drawing/2016/5/11/chartex" xmlns:cx6="http://schemas.microsoft.com/office/drawing/2016/5/12/chartex" xmlns:cx7="http://schemas.microsoft.com/office/drawing/2016/5/13/chartex" xmlns:cx8="http://schemas.microsoft.com/office/drawing/2016/5/14/chartex" xmlns:mc="http://schemas.openxmlformats.org/markup-compatibility/2006" xmlns:aink="http://schemas.microsoft.com/office/drawing/2016/ink" xmlns:am3d="http://schemas.microsoft.com/office/drawing/2017/model3d" xmlns:o="urn:schemas-microsoft-com:office:office" xmlns:r="http://schemas.openxmlformats.org/officeDocument/2006/relationships" xmlns:m="http://schemas.openxmlformats.org/officeDocument/2006/math" xmlns:v="urn:schemas-microsoft-com:vml" xmlns:wp14="http://schemas.microsoft.com/office/word/2010/wordprocessingDrawing" xmlns:wp="http://schemas.openxmlformats.org/drawingml/2006/wordprocessingDrawing" xmlns:w10="urn:schemas-microsoft-com:office:word" xmlns:w="http://schemas.openxmlformats.org/wordprocessingml/2006/main" xmlns:w14="http://schemas.microsoft.com/office/word/2010/wordml" xmlns:w15="http://schemas.microsoft.com/office/word/2012/wordml" xmlns:w16cid="http://schemas.microsoft.com/office/word/2016/wordml/cid" xmlns:w16se="http://schemas.microsoft.com/office/word/2015/wordml/symex" xmlns:wpg="http://schemas.microsoft.com/office/word/2010/wordprocessingGroup" xmlns:wpi="http://schemas.microsoft.com/office/word/2010/wordprocessingInk" xmlns:wne="http://schemas.microsoft.com/office/word/2006/wordml" xmlns:wps="http://schemas.microsoft.com/office/word/2010/wordprocessingShape" mc:Ignorable="w14 w15 w16se w16cid wp14">
+  <w:abstractNum w:abstractNumId="0" w15:restartNumberingAfterBreak="0">
     <w:nsid w:val="06C44F65"/>
     <w:multiLevelType w:val="hybridMultilevel"/>
     <w:tmpl w:val="29EEF646"/>
@@ -2420,7 +2448,7 @@
 </file>
 
 <file path=word/styles.xml><?xml version="1.0" encoding="utf-8"?>
-<w:styles xmlns:mc="http://schemas.openxmlformats.org/markup-compatibility/2006" xmlns:r="http://schemas.openxmlformats.org/officeDocument/2006/relationships" xmlns:w="http://schemas.openxmlformats.org/wordprocessingml/2006/main" xmlns:w14="http://schemas.microsoft.com/office/word/2010/wordml" xmlns:w15="http://schemas.microsoft.com/office/word/2012/wordml" mc:Ignorable="w14 w15">
+<w:styles xmlns:mc="http://schemas.openxmlformats.org/markup-compatibility/2006" xmlns:r="http://schemas.openxmlformats.org/officeDocument/2006/relationships" xmlns:w="http://schemas.openxmlformats.org/wordprocessingml/2006/main" xmlns:w14="http://schemas.microsoft.com/office/word/2010/wordml" xmlns:w15="http://schemas.microsoft.com/office/word/2012/wordml" xmlns:w16cid="http://schemas.microsoft.com/office/word/2016/wordml/cid" xmlns:w16se="http://schemas.microsoft.com/office/word/2015/wordml/symex" mc:Ignorable="w14 w15 w16se w16cid">
   <w:docDefaults>
     <w:rPrDefault>
       <w:rPr>
@@ -2434,7 +2462,7 @@
       </w:pPr>
     </w:pPrDefault>
   </w:docDefaults>
-  <w:latentStyles w:defLockedState="0" w:defUIPriority="99" w:defSemiHidden="0" w:defUnhideWhenUsed="0" w:defQFormat="0" w:count="371">
+  <w:latentStyles w:defLockedState="0" w:defUIPriority="99" w:defSemiHidden="0" w:defUnhideWhenUsed="0" w:defQFormat="0" w:count="376">
     <w:lsdException w:name="Normal" w:uiPriority="0" w:qFormat="1"/>
     <w:lsdException w:name="heading 1" w:uiPriority="9" w:qFormat="1"/>
     <w:lsdException w:name="heading 2" w:semiHidden="1" w:uiPriority="9" w:unhideWhenUsed="1" w:qFormat="1"/>
@@ -2806,6 +2834,11 @@
     <w:lsdException w:name="List Table 5 Dark Accent 6" w:uiPriority="50"/>
     <w:lsdException w:name="List Table 6 Colorful Accent 6" w:uiPriority="51"/>
     <w:lsdException w:name="List Table 7 Colorful Accent 6" w:uiPriority="52"/>
+    <w:lsdException w:name="Mention" w:semiHidden="1" w:unhideWhenUsed="1"/>
+    <w:lsdException w:name="Smart Hyperlink" w:semiHidden="1" w:unhideWhenUsed="1"/>
+    <w:lsdException w:name="Hashtag" w:semiHidden="1" w:unhideWhenUsed="1"/>
+    <w:lsdException w:name="Unresolved Mention" w:semiHidden="1" w:unhideWhenUsed="1"/>
+    <w:lsdException w:name="Smart Link" w:semiHidden="1" w:unhideWhenUsed="1"/>
   </w:latentStyles>
   <w:style w:type="paragraph" w:default="1" w:styleId="a">
     <w:name w:val="Normal"/>
@@ -3235,7 +3268,7 @@
     </w:rPr>
   </w:style>
   <w:style w:type="character" w:customStyle="1" w:styleId="a8">
-    <w:name w:val="Название Знак"/>
+    <w:name w:val="Заголовок Знак"/>
     <w:basedOn w:val="a0"/>
     <w:link w:val="a7"/>
     <w:uiPriority w:val="10"/>
@@ -3549,7 +3582,7 @@
 </file>
 
 <file path=word/glossary/document.xml><?xml version="1.0" encoding="utf-8"?>
-<w:glossaryDocument xmlns:wpc="http://schemas.microsoft.com/office/word/2010/wordprocessingCanvas" xmlns:mc="http://schemas.openxmlformats.org/markup-compatibility/2006" xmlns:o="urn:schemas-microsoft-com:office:office" xmlns:r="http://schemas.openxmlformats.org/officeDocument/2006/relationships" xmlns:m="http://schemas.openxmlformats.org/officeDocument/2006/math" xmlns:v="urn:schemas-microsoft-com:vml" xmlns:wp14="http://schemas.microsoft.com/office/word/2010/wordprocessingDrawing" xmlns:wp="http://schemas.openxmlformats.org/drawingml/2006/wordprocessingDrawing" xmlns:w10="urn:schemas-microsoft-com:office:word" xmlns:w="http://schemas.openxmlformats.org/wordprocessingml/2006/main" xmlns:w14="http://schemas.microsoft.com/office/word/2010/wordml" xmlns:w15="http://schemas.microsoft.com/office/word/2012/wordml" xmlns:wpg="http://schemas.microsoft.com/office/word/2010/wordprocessingGroup" xmlns:wpi="http://schemas.microsoft.com/office/word/2010/wordprocessingInk" xmlns:wne="http://schemas.microsoft.com/office/word/2006/wordml" xmlns:wps="http://schemas.microsoft.com/office/word/2010/wordprocessingShape" mc:Ignorable="w14 w15 wp14">
+<w:glossaryDocument xmlns:wpc="http://schemas.microsoft.com/office/word/2010/wordprocessingCanvas" xmlns:cx="http://schemas.microsoft.com/office/drawing/2014/chartex" xmlns:cx1="http://schemas.microsoft.com/office/drawing/2015/9/8/chartex" xmlns:cx2="http://schemas.microsoft.com/office/drawing/2015/10/21/chartex" xmlns:cx3="http://schemas.microsoft.com/office/drawing/2016/5/9/chartex" xmlns:cx4="http://schemas.microsoft.com/office/drawing/2016/5/10/chartex" xmlns:cx5="http://schemas.microsoft.com/office/drawing/2016/5/11/chartex" xmlns:cx6="http://schemas.microsoft.com/office/drawing/2016/5/12/chartex" xmlns:cx7="http://schemas.microsoft.com/office/drawing/2016/5/13/chartex" xmlns:cx8="http://schemas.microsoft.com/office/drawing/2016/5/14/chartex" xmlns:mc="http://schemas.openxmlformats.org/markup-compatibility/2006" xmlns:aink="http://schemas.microsoft.com/office/drawing/2016/ink" xmlns:am3d="http://schemas.microsoft.com/office/drawing/2017/model3d" xmlns:o="urn:schemas-microsoft-com:office:office" xmlns:r="http://schemas.openxmlformats.org/officeDocument/2006/relationships" xmlns:m="http://schemas.openxmlformats.org/officeDocument/2006/math" xmlns:v="urn:schemas-microsoft-com:vml" xmlns:wp14="http://schemas.microsoft.com/office/word/2010/wordprocessingDrawing" xmlns:wp="http://schemas.openxmlformats.org/drawingml/2006/wordprocessingDrawing" xmlns:w10="urn:schemas-microsoft-com:office:word" xmlns:w="http://schemas.openxmlformats.org/wordprocessingml/2006/main" xmlns:w14="http://schemas.microsoft.com/office/word/2010/wordml" xmlns:w15="http://schemas.microsoft.com/office/word/2012/wordml" xmlns:w16cid="http://schemas.microsoft.com/office/word/2016/wordml/cid" xmlns:w16se="http://schemas.microsoft.com/office/word/2015/wordml/symex" xmlns:wpg="http://schemas.microsoft.com/office/word/2010/wordprocessingGroup" xmlns:wpi="http://schemas.microsoft.com/office/word/2010/wordprocessingInk" xmlns:wne="http://schemas.microsoft.com/office/word/2006/wordml" xmlns:wps="http://schemas.microsoft.com/office/word/2010/wordprocessingShape" mc:Ignorable="w14 w15 w16se w16cid wp14">
   <w:docParts>
     <w:docPart>
       <w:docPartPr>
@@ -3620,7 +3653,7 @@
 </file>
 
 <file path=word/glossary/fontTable.xml><?xml version="1.0" encoding="utf-8"?>
-<w:fonts xmlns:mc="http://schemas.openxmlformats.org/markup-compatibility/2006" xmlns:r="http://schemas.openxmlformats.org/officeDocument/2006/relationships" xmlns:w="http://schemas.openxmlformats.org/wordprocessingml/2006/main" xmlns:w14="http://schemas.microsoft.com/office/word/2010/wordml" xmlns:w15="http://schemas.microsoft.com/office/word/2012/wordml" mc:Ignorable="w14 w15">
+<w:fonts xmlns:mc="http://schemas.openxmlformats.org/markup-compatibility/2006" xmlns:r="http://schemas.openxmlformats.org/officeDocument/2006/relationships" xmlns:w="http://schemas.openxmlformats.org/wordprocessingml/2006/main" xmlns:w14="http://schemas.microsoft.com/office/word/2010/wordml" xmlns:w15="http://schemas.microsoft.com/office/word/2012/wordml" xmlns:w16cid="http://schemas.microsoft.com/office/word/2016/wordml/cid" xmlns:w16se="http://schemas.microsoft.com/office/word/2015/wordml/symex" mc:Ignorable="w14 w15 w16se w16cid">
   <w:font w:name="Symbol">
     <w:panose1 w:val="05050102010706020507"/>
     <w:charset w:val="02"/>
@@ -3654,7 +3687,7 @@
     <w:charset w:val="CC"/>
     <w:family w:val="swiss"/>
     <w:pitch w:val="variable"/>
-    <w:sig w:usb0="E0002EFF" w:usb1="C000247B" w:usb2="00000009" w:usb3="00000000" w:csb0="000001FF" w:csb1="00000000"/>
+    <w:sig w:usb0="E0002AFF" w:usb1="C000247B" w:usb2="00000009" w:usb3="00000000" w:csb0="000001FF" w:csb1="00000000"/>
   </w:font>
   <w:font w:name="Calibri Light">
     <w:panose1 w:val="020F0302020204030204"/>
@@ -3674,7 +3707,7 @@
 </file>
 
 <file path=word/glossary/settings.xml><?xml version="1.0" encoding="utf-8"?>
-<w:settings xmlns:mc="http://schemas.openxmlformats.org/markup-compatibility/2006" xmlns:o="urn:schemas-microsoft-com:office:office" xmlns:r="http://schemas.openxmlformats.org/officeDocument/2006/relationships" xmlns:m="http://schemas.openxmlformats.org/officeDocument/2006/math" xmlns:v="urn:schemas-microsoft-com:vml" xmlns:w10="urn:schemas-microsoft-com:office:word" xmlns:w="http://schemas.openxmlformats.org/wordprocessingml/2006/main" xmlns:w14="http://schemas.microsoft.com/office/word/2010/wordml" xmlns:w15="http://schemas.microsoft.com/office/word/2012/wordml" xmlns:sl="http://schemas.openxmlformats.org/schemaLibrary/2006/main" mc:Ignorable="w14 w15">
+<w:settings xmlns:mc="http://schemas.openxmlformats.org/markup-compatibility/2006" xmlns:o="urn:schemas-microsoft-com:office:office" xmlns:r="http://schemas.openxmlformats.org/officeDocument/2006/relationships" xmlns:m="http://schemas.openxmlformats.org/officeDocument/2006/math" xmlns:v="urn:schemas-microsoft-com:vml" xmlns:w10="urn:schemas-microsoft-com:office:word" xmlns:w="http://schemas.openxmlformats.org/wordprocessingml/2006/main" xmlns:w14="http://schemas.microsoft.com/office/word/2010/wordml" xmlns:w15="http://schemas.microsoft.com/office/word/2012/wordml" xmlns:w16cid="http://schemas.microsoft.com/office/word/2016/wordml/cid" xmlns:w16se="http://schemas.microsoft.com/office/word/2015/wordml/symex" xmlns:sl="http://schemas.openxmlformats.org/schemaLibrary/2006/main" mc:Ignorable="w14 w15 w16se w16cid">
   <w:view w:val="normal"/>
   <w:defaultTabStop w:val="708"/>
   <w:characterSpacingControl w:val="doNotCompress"/>
@@ -3685,12 +3718,16 @@
     <w:compatSetting w:name="enableOpenTypeFeatures" w:uri="http://schemas.microsoft.com/office/word" w:val="1"/>
     <w:compatSetting w:name="doNotFlipMirrorIndents" w:uri="http://schemas.microsoft.com/office/word" w:val="1"/>
     <w:compatSetting w:name="differentiateMultirowTableHeaders" w:uri="http://schemas.microsoft.com/office/word" w:val="1"/>
+    <w:compatSetting w:name="useWord2013TrackBottomHyphenation" w:uri="http://schemas.microsoft.com/office/word" w:val="1"/>
   </w:compat>
   <w:rsids>
     <w:rsidRoot w:val="00983765"/>
     <w:rsid w:val="001338A7"/>
+    <w:rsid w:val="00374E8B"/>
     <w:rsid w:val="008B64FB"/>
     <w:rsid w:val="00983765"/>
+    <w:rsid w:val="00C5568C"/>
+    <w:rsid w:val="00CC3AD2"/>
     <w:rsid w:val="00D85780"/>
   </w:rsids>
   <m:mathPr>
@@ -3715,7 +3752,7 @@
 </file>
 
 <file path=word/glossary/styles.xml><?xml version="1.0" encoding="utf-8"?>
-<w:styles xmlns:mc="http://schemas.openxmlformats.org/markup-compatibility/2006" xmlns:r="http://schemas.openxmlformats.org/officeDocument/2006/relationships" xmlns:w="http://schemas.openxmlformats.org/wordprocessingml/2006/main" xmlns:w14="http://schemas.microsoft.com/office/word/2010/wordml" xmlns:w15="http://schemas.microsoft.com/office/word/2012/wordml" mc:Ignorable="w14 w15">
+<w:styles xmlns:mc="http://schemas.openxmlformats.org/markup-compatibility/2006" xmlns:r="http://schemas.openxmlformats.org/officeDocument/2006/relationships" xmlns:w="http://schemas.openxmlformats.org/wordprocessingml/2006/main" xmlns:w14="http://schemas.microsoft.com/office/word/2010/wordml" xmlns:w15="http://schemas.microsoft.com/office/word/2012/wordml" xmlns:w16cid="http://schemas.microsoft.com/office/word/2016/wordml/cid" xmlns:w16se="http://schemas.microsoft.com/office/word/2015/wordml/symex" mc:Ignorable="w14 w15 w16se w16cid">
   <w:docDefaults>
     <w:rPrDefault>
       <w:rPr>
@@ -3731,7 +3768,7 @@
       </w:pPr>
     </w:pPrDefault>
   </w:docDefaults>
-  <w:latentStyles w:defLockedState="0" w:defUIPriority="99" w:defSemiHidden="0" w:defUnhideWhenUsed="0" w:defQFormat="0" w:count="371">
+  <w:latentStyles w:defLockedState="0" w:defUIPriority="99" w:defSemiHidden="0" w:defUnhideWhenUsed="0" w:defQFormat="0" w:count="376">
     <w:lsdException w:name="Normal" w:uiPriority="0" w:qFormat="1"/>
     <w:lsdException w:name="heading 1" w:uiPriority="9" w:qFormat="1"/>
     <w:lsdException w:name="heading 2" w:semiHidden="1" w:uiPriority="9" w:unhideWhenUsed="1" w:qFormat="1"/>
@@ -4103,6 +4140,11 @@
     <w:lsdException w:name="List Table 5 Dark Accent 6" w:uiPriority="50"/>
     <w:lsdException w:name="List Table 6 Colorful Accent 6" w:uiPriority="51"/>
     <w:lsdException w:name="List Table 7 Colorful Accent 6" w:uiPriority="52"/>
+    <w:lsdException w:name="Mention" w:semiHidden="1" w:unhideWhenUsed="1"/>
+    <w:lsdException w:name="Smart Hyperlink" w:semiHidden="1" w:unhideWhenUsed="1"/>
+    <w:lsdException w:name="Hashtag" w:semiHidden="1" w:unhideWhenUsed="1"/>
+    <w:lsdException w:name="Unresolved Mention" w:semiHidden="1" w:unhideWhenUsed="1"/>
+    <w:lsdException w:name="Smart Link" w:semiHidden="1" w:unhideWhenUsed="1"/>
   </w:latentStyles>
   <w:style w:type="paragraph" w:default="1" w:styleId="a">
     <w:name w:val="Normal"/>
@@ -4147,7 +4189,7 @@
 </file>
 
 <file path=word/glossary/webSettings.xml><?xml version="1.0" encoding="utf-8"?>
-<w:webSettings xmlns:mc="http://schemas.openxmlformats.org/markup-compatibility/2006" xmlns:r="http://schemas.openxmlformats.org/officeDocument/2006/relationships" xmlns:w="http://schemas.openxmlformats.org/wordprocessingml/2006/main" xmlns:w14="http://schemas.microsoft.com/office/word/2010/wordml" xmlns:w15="http://schemas.microsoft.com/office/word/2012/wordml" mc:Ignorable="w14 w15">
+<w:webSettings xmlns:mc="http://schemas.openxmlformats.org/markup-compatibility/2006" xmlns:r="http://schemas.openxmlformats.org/officeDocument/2006/relationships" xmlns:w="http://schemas.openxmlformats.org/wordprocessingml/2006/main" xmlns:w14="http://schemas.microsoft.com/office/word/2010/wordml" xmlns:w15="http://schemas.microsoft.com/office/word/2012/wordml" xmlns:w16cid="http://schemas.microsoft.com/office/word/2016/wordml/cid" xmlns:w16se="http://schemas.microsoft.com/office/word/2015/wordml/symex" mc:Ignorable="w14 w15 w16se w16cid">
   <w:optimizeForBrowser/>
   <w:allowPNG/>
 </w:webSettings>
@@ -4438,7 +4480,7 @@
 </file>
 
 <file path=customXml/itemProps2.xml><?xml version="1.0" encoding="utf-8"?>
-<ds:datastoreItem xmlns:ds="http://schemas.openxmlformats.org/officeDocument/2006/customXml" ds:itemID="{BC64EF80-C21E-4322-B662-76032670B4C0}">
+<ds:datastoreItem xmlns:ds="http://schemas.openxmlformats.org/officeDocument/2006/customXml" ds:itemID="{2B7E602B-C8F4-44D6-AE82-7B7E46F96179}">
   <ds:schemaRefs>
     <ds:schemaRef ds:uri="http://schemas.openxmlformats.org/officeDocument/2006/bibliography"/>
   </ds:schemaRefs>

</xml_diff>